<commit_message>
Challenge #11: How Tos
</commit_message>
<xml_diff>
--- a/Challenge #11/Challenge #11.docx
+++ b/Challenge #11/Challenge #11.docx
@@ -35,13 +35,7 @@
         <w:t>Outline Butto</w:t>
       </w:r>
       <w:r>
-        <w:t>n</w:t>
-      </w:r>
-      <w:r>
-        <w:t>s</w:t>
-      </w:r>
-      <w:r>
-        <w:t xml:space="preserve"> and </w:t>
+        <w:t xml:space="preserve">n and </w:t>
       </w:r>
       <w:r>
         <w:t>Toggle Hide and Show</w:t>

</xml_diff>